<commit_message>
Primera entrega en DATSI, no comprobada
</commit_message>
<xml_diff>
--- a/memoria.docx
+++ b/memoria.docx
@@ -669,40 +669,41 @@
           <w:b w:val="0"/>
           <w:bCs w:val="0"/>
         </w:rPr>
-        <w:t>LongCad:</w:t>
-      </w:r>
-      <w:r>
+        <w:t>LongCad: 2 horas</w:t>
+      </w:r>
+    </w:p>
+    <w:p>
+      <w:pPr>
         <w:rPr>
           <w:rStyle w:val="Strong"/>
           <w:b w:val="0"/>
           <w:bCs w:val="0"/>
         </w:rPr>
-        <w:t xml:space="preserve"> 2 horas</w:t>
-      </w:r>
-    </w:p>
-    <w:p>
-      <w:pPr>
+      </w:pPr>
+      <w:r>
         <w:rPr>
           <w:rStyle w:val="Strong"/>
           <w:b w:val="0"/>
           <w:bCs w:val="0"/>
         </w:rPr>
-      </w:pPr>
-      <w:r>
+        <w:t>BuscaCar: 1.30h</w:t>
+      </w:r>
+    </w:p>
+    <w:p>
+      <w:pPr>
         <w:rPr>
           <w:rStyle w:val="Strong"/>
           <w:b w:val="0"/>
           <w:bCs w:val="0"/>
         </w:rPr>
-        <w:t xml:space="preserve">BuscaCar: </w:t>
-      </w:r>
+      </w:pPr>
       <w:r>
         <w:rPr>
           <w:rStyle w:val="Strong"/>
           <w:b w:val="0"/>
           <w:bCs w:val="0"/>
         </w:rPr>
-        <w:t>1.30h</w:t>
+        <w:t>Aprender cómo hacer la entrega del primer hito: 2 horas</w:t>
       </w:r>
     </w:p>
     <w:p>
@@ -713,14 +714,141 @@
           <w:bCs w:val="0"/>
         </w:rPr>
       </w:pPr>
-      <w:r>
+    </w:p>
+    <w:p>
+      <w:pPr>
+        <w:pStyle w:val="Heading1"/>
+      </w:pPr>
+      <w:r>
+        <w:t xml:space="preserve">Hito </w:t>
+      </w:r>
+      <w:r>
+        <w:t>2</w:t>
+      </w:r>
+      <w:r>
+        <w:t xml:space="preserve">: </w:t>
+      </w:r>
+      <w:r>
+        <w:t>CoincideCad</w:t>
+      </w:r>
+      <w:r>
+        <w:t xml:space="preserve"> y Busca</w:t>
+      </w:r>
+      <w:r>
+        <w:t>Max</w:t>
+      </w:r>
+    </w:p>
+    <w:p/>
+    <w:p>
+      <w:pPr>
+        <w:rPr>
+          <w:b/>
+          <w:bCs/>
+        </w:rPr>
+      </w:pPr>
+      <w:r>
+        <w:rPr>
+          <w:b/>
+          <w:bCs/>
+        </w:rPr>
+        <w:t>Tiempo dedicado</w:t>
+      </w:r>
+    </w:p>
+    <w:p>
+      <w:r>
+        <w:t>Lectura y comprensión del enunciado: 30 mins</w:t>
+      </w:r>
+    </w:p>
+    <w:p>
+      <w:pPr>
         <w:rPr>
           <w:rStyle w:val="Strong"/>
           <w:b w:val="0"/>
           <w:bCs w:val="0"/>
         </w:rPr>
-        <w:t>Aprender cómo hacer la entrega del primer hito: 2 horas</w:t>
-      </w:r>
+      </w:pPr>
+      <w:r>
+        <w:rPr>
+          <w:rStyle w:val="Strong"/>
+          <w:b w:val="0"/>
+          <w:bCs w:val="0"/>
+        </w:rPr>
+        <w:t>CoincideCad</w:t>
+      </w:r>
+      <w:r>
+        <w:rPr>
+          <w:rStyle w:val="Strong"/>
+          <w:b w:val="0"/>
+          <w:bCs w:val="0"/>
+        </w:rPr>
+        <w:t xml:space="preserve">: </w:t>
+      </w:r>
+      <w:r>
+        <w:rPr>
+          <w:rStyle w:val="Strong"/>
+          <w:b w:val="0"/>
+          <w:bCs w:val="0"/>
+        </w:rPr>
+        <w:t>1</w:t>
+      </w:r>
+      <w:r>
+        <w:rPr>
+          <w:rStyle w:val="Strong"/>
+          <w:b w:val="0"/>
+          <w:bCs w:val="0"/>
+        </w:rPr>
+        <w:t xml:space="preserve"> hora</w:t>
+      </w:r>
+    </w:p>
+    <w:p>
+      <w:pPr>
+        <w:rPr>
+          <w:rStyle w:val="Strong"/>
+          <w:b w:val="0"/>
+          <w:bCs w:val="0"/>
+        </w:rPr>
+      </w:pPr>
+      <w:r>
+        <w:rPr>
+          <w:rStyle w:val="Strong"/>
+          <w:b w:val="0"/>
+          <w:bCs w:val="0"/>
+        </w:rPr>
+        <w:t xml:space="preserve">BuscaCar: </w:t>
+      </w:r>
+      <w:r>
+        <w:rPr>
+          <w:rStyle w:val="Strong"/>
+          <w:b w:val="0"/>
+          <w:bCs w:val="0"/>
+        </w:rPr>
+        <w:t xml:space="preserve">4 </w:t>
+      </w:r>
+      <w:r>
+        <w:rPr>
+          <w:rStyle w:val="Strong"/>
+          <w:b w:val="0"/>
+          <w:bCs w:val="0"/>
+        </w:rPr>
+        <w:t>h</w:t>
+      </w:r>
+      <w:r>
+        <w:rPr>
+          <w:rStyle w:val="Strong"/>
+          <w:b w:val="0"/>
+          <w:bCs w:val="0"/>
+        </w:rPr>
+        <w:t>oras</w:t>
+      </w:r>
+    </w:p>
+    <w:p>
+      <w:pPr>
+        <w:rPr>
+          <w:rStyle w:val="Strong"/>
+          <w:b w:val="0"/>
+          <w:bCs w:val="0"/>
+        </w:rPr>
+      </w:pPr>
     </w:p>
     <w:p>
       <w:pPr>

</xml_diff>